<commit_message>
To DOCX: make sequences of lists (i.e. not nested) work.
</commit_message>
<xml_diff>
--- a/proofread/proofread_todocx/tests/synthetic/lists.docx
+++ b/proofread/proofread_todocx/tests/synthetic/lists.docx
@@ -29,6 +29,31 @@
       <w:pPr>
         <w:numPr>
           <w:numId w:val="3"/>
+        </w:numPr>
+      </w:pPr>
+      <w:r>
+        <w:t>Item 2.</w:t>
+      </w:r>
+    </w:p>
+    <w:p>
+      <w:r>
+        <w:t>Ordered list:</w:t>
+      </w:r>
+    </w:p>
+    <w:p>
+      <w:pPr>
+        <w:numPr>
+          <w:numId w:val="4"/>
+        </w:numPr>
+      </w:pPr>
+      <w:r>
+        <w:t>Item 1.</w:t>
+      </w:r>
+    </w:p>
+    <w:p>
+      <w:pPr>
+        <w:numPr>
+          <w:numId w:val="4"/>
         </w:numPr>
       </w:pPr>
       <w:r>
@@ -317,79 +342,190 @@
     <w:lvl w:ilvl="0">
       <w:start w:val="1"/>
       <w:numFmt w:val="bullet"/>
-      <w:lvlText w:val="·"/>
+      <w:lvlText w:val=""/>
       <w:lvlJc w:val="left"/>
       <w:pPr>
         <w:ind w:left="720" w:hanging="360"/>
       </w:pPr>
+      <w:rPr>
+        <w:rFonts w:ascii="Symbol" w:hAnsi="Symbol" w:cs="Symbol" w:hint="default"/>
+      </w:rPr>
     </w:lvl>
     <w:lvl w:ilvl="1">
       <w:start w:val="1"/>
       <w:numFmt w:val="bullet"/>
-      <w:lvlText w:val="·"/>
+      <w:lvlText w:val="o"/>
       <w:lvlJc w:val="left"/>
       <w:pPr>
         <w:ind w:left="1440" w:hanging="360"/>
       </w:pPr>
+      <w:rPr>
+        <w:rFonts w:ascii="Courier New" w:hAnsi="Courier New" w:cs="Courier New" w:hint="default"/>
+      </w:rPr>
     </w:lvl>
     <w:lvl w:ilvl="2">
       <w:start w:val="1"/>
       <w:numFmt w:val="bullet"/>
-      <w:lvlText w:val="·"/>
+      <w:lvlText w:val=""/>
       <w:lvlJc w:val="left"/>
       <w:pPr>
         <w:ind w:left="2160" w:hanging="360"/>
       </w:pPr>
+      <w:rPr>
+        <w:rFonts w:ascii="Wingdings" w:hAnsi="Wingdings" w:cs="Wingdings" w:hint="default"/>
+      </w:rPr>
     </w:lvl>
     <w:lvl w:ilvl="3">
       <w:start w:val="1"/>
       <w:numFmt w:val="bullet"/>
-      <w:lvlText w:val="·"/>
+      <w:lvlText w:val=""/>
       <w:lvlJc w:val="left"/>
       <w:pPr>
         <w:ind w:left="2880" w:hanging="360"/>
       </w:pPr>
+      <w:rPr>
+        <w:rFonts w:ascii="Symbol" w:hAnsi="Symbol" w:cs="Symbol" w:hint="default"/>
+      </w:rPr>
     </w:lvl>
     <w:lvl w:ilvl="4">
       <w:start w:val="1"/>
       <w:numFmt w:val="bullet"/>
-      <w:lvlText w:val="·"/>
+      <w:lvlText w:val="o"/>
       <w:lvlJc w:val="left"/>
       <w:pPr>
         <w:ind w:left="3600" w:hanging="360"/>
       </w:pPr>
+      <w:rPr>
+        <w:rFonts w:ascii="Courier New" w:hAnsi="Courier New" w:cs="Courier New" w:hint="default"/>
+      </w:rPr>
     </w:lvl>
     <w:lvl w:ilvl="5">
       <w:start w:val="1"/>
       <w:numFmt w:val="bullet"/>
-      <w:lvlText w:val="·"/>
+      <w:lvlText w:val=""/>
       <w:lvlJc w:val="left"/>
       <w:pPr>
         <w:ind w:left="4320" w:hanging="360"/>
       </w:pPr>
+      <w:rPr>
+        <w:rFonts w:ascii="Wingdings" w:hAnsi="Wingdings" w:cs="Wingdings" w:hint="default"/>
+      </w:rPr>
     </w:lvl>
     <w:lvl w:ilvl="6">
       <w:start w:val="1"/>
       <w:numFmt w:val="bullet"/>
-      <w:lvlText w:val="·"/>
+      <w:lvlText w:val=""/>
       <w:lvlJc w:val="left"/>
       <w:pPr>
         <w:ind w:left="5040" w:hanging="360"/>
       </w:pPr>
+      <w:rPr>
+        <w:rFonts w:ascii="Symbol" w:hAnsi="Symbol" w:cs="Symbol" w:hint="default"/>
+      </w:rPr>
     </w:lvl>
     <w:lvl w:ilvl="7">
       <w:start w:val="1"/>
       <w:numFmt w:val="bullet"/>
-      <w:lvlText w:val="·"/>
+      <w:lvlText w:val="o"/>
       <w:lvlJc w:val="left"/>
       <w:pPr>
         <w:ind w:left="5760" w:hanging="360"/>
       </w:pPr>
+      <w:rPr>
+        <w:rFonts w:ascii="Courier New" w:hAnsi="Courier New" w:cs="Courier New" w:hint="default"/>
+      </w:rPr>
     </w:lvl>
     <w:lvl w:ilvl="8">
       <w:start w:val="1"/>
       <w:numFmt w:val="bullet"/>
-      <w:lvlText w:val="·"/>
+      <w:lvlText w:val=""/>
+      <w:lvlJc w:val="left"/>
+      <w:pPr>
+        <w:ind w:left="6480" w:hanging="360"/>
+      </w:pPr>
+      <w:rPr>
+        <w:rFonts w:ascii="Wingdings" w:hAnsi="Wingdings" w:cs="Wingdings" w:hint="default"/>
+      </w:rPr>
+    </w:lvl>
+  </w:abstractNum>
+  <w:abstractNum w:abstractNumId="3">
+    <w:multiLevelType w:val="hybridMultilevel"/>
+    <w:lvl w:ilvl="0">
+      <w:start w:val="1"/>
+      <w:numFmt w:val="decimal"/>
+      <w:lvlText w:val="%0."/>
+      <w:lvlJc w:val="left"/>
+      <w:pPr>
+        <w:ind w:left="720" w:hanging="360"/>
+      </w:pPr>
+    </w:lvl>
+    <w:lvl w:ilvl="1">
+      <w:start w:val="1"/>
+      <w:numFmt w:val="lowerLetter"/>
+      <w:lvlText w:val="%1."/>
+      <w:lvlJc w:val="left"/>
+      <w:pPr>
+        <w:ind w:left="1440" w:hanging="360"/>
+      </w:pPr>
+    </w:lvl>
+    <w:lvl w:ilvl="2">
+      <w:start w:val="1"/>
+      <w:numFmt w:val="lowerRoman"/>
+      <w:lvlText w:val="%2."/>
+      <w:lvlJc w:val="left"/>
+      <w:pPr>
+        <w:ind w:left="2160" w:hanging="360"/>
+      </w:pPr>
+    </w:lvl>
+    <w:lvl w:ilvl="3">
+      <w:start w:val="1"/>
+      <w:numFmt w:val="decimal"/>
+      <w:lvlText w:val="%3."/>
+      <w:lvlJc w:val="left"/>
+      <w:pPr>
+        <w:ind w:left="2880" w:hanging="360"/>
+      </w:pPr>
+    </w:lvl>
+    <w:lvl w:ilvl="4">
+      <w:start w:val="1"/>
+      <w:numFmt w:val="lowerLetter"/>
+      <w:lvlText w:val="%4."/>
+      <w:lvlJc w:val="left"/>
+      <w:pPr>
+        <w:ind w:left="3600" w:hanging="360"/>
+      </w:pPr>
+    </w:lvl>
+    <w:lvl w:ilvl="5">
+      <w:start w:val="1"/>
+      <w:numFmt w:val="lowerRoman"/>
+      <w:lvlText w:val="%5."/>
+      <w:lvlJc w:val="left"/>
+      <w:pPr>
+        <w:ind w:left="4320" w:hanging="360"/>
+      </w:pPr>
+    </w:lvl>
+    <w:lvl w:ilvl="6">
+      <w:start w:val="1"/>
+      <w:numFmt w:val="decimal"/>
+      <w:lvlText w:val="%6."/>
+      <w:lvlJc w:val="left"/>
+      <w:pPr>
+        <w:ind w:left="5040" w:hanging="360"/>
+      </w:pPr>
+    </w:lvl>
+    <w:lvl w:ilvl="7">
+      <w:start w:val="1"/>
+      <w:numFmt w:val="lowerLetter"/>
+      <w:lvlText w:val="%7."/>
+      <w:lvlJc w:val="left"/>
+      <w:pPr>
+        <w:ind w:left="5760" w:hanging="360"/>
+      </w:pPr>
+    </w:lvl>
+    <w:lvl w:ilvl="8">
+      <w:start w:val="1"/>
+      <w:numFmt w:val="lowerRoman"/>
+      <w:lvlText w:val="%8."/>
       <w:lvlJc w:val="left"/>
       <w:pPr>
         <w:ind w:left="6480" w:hanging="360"/>
@@ -404,6 +540,9 @@
   </w:num>
   <w:num w:numId="3">
     <w:abstractNumId w:val="2"/>
+  </w:num>
+  <w:num w:numId="4">
+    <w:abstractNumId w:val="3"/>
   </w:num>
 </w:numbering>
 </file>

</xml_diff>